<commit_message>
Specific Une case ( in progress)
</commit_message>
<xml_diff>
--- a/documentation/docTravail/seancesTravail/Role4All_use_case/Role4All_use_case.docx
+++ b/documentation/docTravail/seancesTravail/Role4All_use_case/Role4All_use_case.docx
@@ -387,233 +387,264 @@
       </w:r>
     </w:p>
     <w:p>
-      <w:r>
-        <w:tab/>
-        <w:t>For this example we</w:t>
-      </w:r>
-      <w:r>
-        <w:t xml:space="preserve"> create two documents in Excels:</w:t>
-      </w:r>
-    </w:p>
-    <w:tbl>
-      <w:tblPr>
-        <w:tblStyle w:val="Grilledutableau"/>
-        <w:tblW w:w="10185" w:type="dxa"/>
-        <w:tblBorders>
-          <w:top w:val="none" w:sz="0" w:space="0" w:color="auto"/>
-          <w:left w:val="none" w:sz="0" w:space="0" w:color="auto"/>
-          <w:bottom w:val="none" w:sz="0" w:space="0" w:color="auto"/>
-          <w:right w:val="none" w:sz="0" w:space="0" w:color="auto"/>
-          <w:insideH w:val="none" w:sz="0" w:space="0" w:color="auto"/>
-          <w:insideV w:val="none" w:sz="0" w:space="0" w:color="auto"/>
-        </w:tblBorders>
-        <w:tblLook w:val="04A0" w:firstRow="1" w:lastRow="0" w:firstColumn="1" w:lastColumn="0" w:noHBand="0" w:noVBand="1"/>
-      </w:tblPr>
-      <w:tblGrid>
-        <w:gridCol w:w="5121"/>
-        <w:gridCol w:w="5064"/>
-      </w:tblGrid>
-      <w:tr>
-        <w:trPr>
-          <w:trHeight w:val="2295"/>
-        </w:trPr>
-        <w:tc>
-          <w:tcPr>
-            <w:tcW w:w="5121" w:type="dxa"/>
-          </w:tcPr>
-          <w:p>
-            <w:r>
-              <w:rPr>
-                <w:noProof/>
-              </w:rPr>
-              <w:drawing>
-                <wp:inline distT="0" distB="0" distL="0" distR="0" wp14:anchorId="7B4938DD" wp14:editId="43176A46">
-                  <wp:extent cx="3057525" cy="1302385"/>
-                  <wp:effectExtent l="0" t="0" r="9525" b="0"/>
-                  <wp:docPr id="1" name="Image 1"/>
-                  <wp:cNvGraphicFramePr>
-                    <a:graphicFrameLocks xmlns:a="http://schemas.openxmlformats.org/drawingml/2006/main" noChangeAspect="1"/>
-                  </wp:cNvGraphicFramePr>
-                  <a:graphic xmlns:a="http://schemas.openxmlformats.org/drawingml/2006/main">
-                    <a:graphicData uri="http://schemas.openxmlformats.org/drawingml/2006/picture">
-                      <pic:pic xmlns:pic="http://schemas.openxmlformats.org/drawingml/2006/picture">
-                        <pic:nvPicPr>
-                          <pic:cNvPr id="0" name="tab1.PNG"/>
-                          <pic:cNvPicPr/>
-                        </pic:nvPicPr>
-                        <pic:blipFill>
-                          <a:blip r:embed="rId7">
-                            <a:extLst>
-                              <a:ext uri="{28A0092B-C50C-407E-A947-70E740481C1C}">
-                                <a14:useLocalDpi xmlns:a14="http://schemas.microsoft.com/office/drawing/2010/main" val="0"/>
-                              </a:ext>
-                            </a:extLst>
-                          </a:blip>
-                          <a:stretch>
-                            <a:fillRect/>
-                          </a:stretch>
-                        </pic:blipFill>
-                        <pic:spPr>
-                          <a:xfrm>
-                            <a:off x="0" y="0"/>
-                            <a:ext cx="3057525" cy="1302385"/>
-                          </a:xfrm>
-                          <a:prstGeom prst="rect">
-                            <a:avLst/>
-                          </a:prstGeom>
-                        </pic:spPr>
-                      </pic:pic>
-                    </a:graphicData>
-                  </a:graphic>
-                </wp:inline>
-              </w:drawing>
-            </w:r>
-          </w:p>
-          <w:p>
-            <w:pPr>
-              <w:pStyle w:val="Lgende"/>
-              <w:jc w:val="center"/>
-            </w:pPr>
-          </w:p>
-          <w:p>
-            <w:pPr>
-              <w:pStyle w:val="Lgende"/>
-              <w:jc w:val="center"/>
-            </w:pPr>
-            <w:r>
-              <w:t xml:space="preserve">Figure </w:t>
-            </w:r>
-            <w:r>
-              <w:fldChar w:fldCharType="begin"/>
-            </w:r>
-            <w:r>
-              <w:instrText xml:space="preserve"> SEQ Figure \* ARABIC </w:instrText>
-            </w:r>
-            <w:r>
-              <w:fldChar w:fldCharType="separate"/>
-            </w:r>
-            <w:r>
-              <w:rPr>
-                <w:noProof/>
-              </w:rPr>
-              <w:t>1</w:t>
-            </w:r>
-            <w:r>
-              <w:fldChar w:fldCharType="end"/>
-            </w:r>
-            <w:r>
-              <w:t xml:space="preserve">: </w:t>
-            </w:r>
-            <w:r>
-              <w:t>Relation between product name and price</w:t>
-            </w:r>
-          </w:p>
-        </w:tc>
-        <w:tc>
-          <w:tcPr>
-            <w:tcW w:w="5064" w:type="dxa"/>
-          </w:tcPr>
-          <w:p>
-            <w:r>
-              <w:rPr>
-                <w:noProof/>
-              </w:rPr>
-              <w:drawing>
-                <wp:inline distT="0" distB="0" distL="0" distR="0" wp14:anchorId="7454E029" wp14:editId="772871D6">
-                  <wp:extent cx="3030855" cy="1285875"/>
-                  <wp:effectExtent l="0" t="0" r="0" b="9525"/>
-                  <wp:docPr id="2" name="Image 2"/>
-                  <wp:cNvGraphicFramePr>
-                    <a:graphicFrameLocks xmlns:a="http://schemas.openxmlformats.org/drawingml/2006/main" noChangeAspect="1"/>
-                  </wp:cNvGraphicFramePr>
-                  <a:graphic xmlns:a="http://schemas.openxmlformats.org/drawingml/2006/main">
-                    <a:graphicData uri="http://schemas.openxmlformats.org/drawingml/2006/picture">
-                      <pic:pic xmlns:pic="http://schemas.openxmlformats.org/drawingml/2006/picture">
-                        <pic:nvPicPr>
-                          <pic:cNvPr id="0" name="tab2.PNG"/>
-                          <pic:cNvPicPr/>
-                        </pic:nvPicPr>
-                        <pic:blipFill>
-                          <a:blip r:embed="rId8">
-                            <a:extLst>
-                              <a:ext uri="{28A0092B-C50C-407E-A947-70E740481C1C}">
-                                <a14:useLocalDpi xmlns:a14="http://schemas.microsoft.com/office/drawing/2010/main" val="0"/>
-                              </a:ext>
-                            </a:extLst>
-                          </a:blip>
-                          <a:stretch>
-                            <a:fillRect/>
-                          </a:stretch>
-                        </pic:blipFill>
-                        <pic:spPr>
-                          <a:xfrm>
-                            <a:off x="0" y="0"/>
-                            <a:ext cx="3030855" cy="1285875"/>
-                          </a:xfrm>
-                          <a:prstGeom prst="rect">
-                            <a:avLst/>
-                          </a:prstGeom>
-                        </pic:spPr>
-                      </pic:pic>
-                    </a:graphicData>
-                  </a:graphic>
-                </wp:inline>
-              </w:drawing>
-            </w:r>
-          </w:p>
-          <w:p>
-            <w:pPr>
-              <w:pStyle w:val="Lgende"/>
-              <w:jc w:val="center"/>
-            </w:pPr>
-          </w:p>
-          <w:p>
-            <w:pPr>
-              <w:pStyle w:val="Lgende"/>
-              <w:jc w:val="center"/>
-            </w:pPr>
-            <w:r>
-              <w:t xml:space="preserve">Figure </w:t>
-            </w:r>
-            <w:r>
-              <w:fldChar w:fldCharType="begin"/>
-            </w:r>
-            <w:r>
-              <w:instrText xml:space="preserve"> SEQ Figure \* ARABIC </w:instrText>
-            </w:r>
-            <w:r>
-              <w:fldChar w:fldCharType="separate"/>
-            </w:r>
-            <w:r>
-              <w:rPr>
-                <w:noProof/>
-              </w:rPr>
-              <w:t>2</w:t>
-            </w:r>
-            <w:r>
-              <w:fldChar w:fldCharType="end"/>
-            </w:r>
-            <w:r>
-              <w:t xml:space="preserve">: </w:t>
-            </w:r>
-            <w:r>
-              <w:t xml:space="preserve">Relation between product name and </w:t>
-            </w:r>
-            <w:proofErr w:type="spellStart"/>
-            <w:r>
-              <w:t>ip</w:t>
-            </w:r>
-            <w:proofErr w:type="spellEnd"/>
-          </w:p>
-        </w:tc>
-      </w:tr>
-    </w:tbl>
+      <w:pPr>
+        <w:ind w:firstLine="720"/>
+      </w:pPr>
+      <w:r>
+        <w:t>For this example we selected two file</w:t>
+      </w:r>
+      <w:r>
+        <w:t>s</w:t>
+      </w:r>
+      <w:r>
+        <w:t>, an Excels document gathering some systems consumption and a Pimca model exponent a system.</w:t>
+      </w:r>
+      <w:r>
+        <w:t xml:space="preserve"> Moreover we know the global consumption of the system: 2</w:t>
+      </w:r>
+      <w:r>
+        <w:t> </w:t>
+      </w:r>
+      <w:r>
+        <w:t>750</w:t>
+      </w:r>
+      <w:r>
+        <w:t xml:space="preserve"> </w:t>
+      </w:r>
+      <w:r>
+        <w:t>mW/h.</w:t>
+      </w:r>
+    </w:p>
+    <w:p>
+      <w:r>
+        <w:t xml:space="preserve">The first </w:t>
+      </w:r>
+      <w:r>
+        <w:t>source of information</w:t>
+      </w:r>
+      <w:r>
+        <w:t xml:space="preserve"> is an array with two columns (Name and Consumption) and four rows (PC, FPGA, I7 and ARM) :</w:t>
+      </w:r>
+    </w:p>
+    <w:p>
+      <w:pPr>
+        <w:jc w:val="center"/>
+      </w:pPr>
+      <w:r>
+        <w:rPr>
+          <w:noProof/>
+        </w:rPr>
+        <w:drawing>
+          <wp:inline distT="0" distB="0" distL="0" distR="0" wp14:anchorId="528B0D26" wp14:editId="3B84561A">
+            <wp:extent cx="2372056" cy="1152686"/>
+            <wp:effectExtent l="0" t="0" r="9525" b="9525"/>
+            <wp:docPr id="4" name="Image 4"/>
+            <wp:cNvGraphicFramePr>
+              <a:graphicFrameLocks xmlns:a="http://schemas.openxmlformats.org/drawingml/2006/main" noChangeAspect="1"/>
+            </wp:cNvGraphicFramePr>
+            <a:graphic xmlns:a="http://schemas.openxmlformats.org/drawingml/2006/main">
+              <a:graphicData uri="http://schemas.openxmlformats.org/drawingml/2006/picture">
+                <pic:pic xmlns:pic="http://schemas.openxmlformats.org/drawingml/2006/picture">
+                  <pic:nvPicPr>
+                    <pic:cNvPr id="0" name="Consumption.PNG"/>
+                    <pic:cNvPicPr/>
+                  </pic:nvPicPr>
+                  <pic:blipFill>
+                    <a:blip r:embed="rId7">
+                      <a:extLst>
+                        <a:ext uri="{28A0092B-C50C-407E-A947-70E740481C1C}">
+                          <a14:useLocalDpi xmlns:a14="http://schemas.microsoft.com/office/drawing/2010/main" val="0"/>
+                        </a:ext>
+                      </a:extLst>
+                    </a:blip>
+                    <a:stretch>
+                      <a:fillRect/>
+                    </a:stretch>
+                  </pic:blipFill>
+                  <pic:spPr>
+                    <a:xfrm>
+                      <a:off x="0" y="0"/>
+                      <a:ext cx="2372056" cy="1152686"/>
+                    </a:xfrm>
+                    <a:prstGeom prst="rect">
+                      <a:avLst/>
+                    </a:prstGeom>
+                  </pic:spPr>
+                </pic:pic>
+              </a:graphicData>
+            </a:graphic>
+          </wp:inline>
+        </w:drawing>
+      </w:r>
+    </w:p>
+    <w:p>
+      <w:pPr>
+        <w:pStyle w:val="Lgende"/>
+        <w:jc w:val="center"/>
+      </w:pPr>
+      <w:r>
+        <w:t xml:space="preserve">Figure </w:t>
+      </w:r>
+      <w:r>
+        <w:fldChar w:fldCharType="begin"/>
+      </w:r>
+      <w:r>
+        <w:instrText xml:space="preserve"> SEQ Figure \* ARABIC </w:instrText>
+      </w:r>
+      <w:r>
+        <w:fldChar w:fldCharType="separate"/>
+      </w:r>
+      <w:r>
+        <w:rPr>
+          <w:noProof/>
+        </w:rPr>
+        <w:t>1</w:t>
+      </w:r>
+      <w:r>
+        <w:rPr>
+          <w:noProof/>
+        </w:rPr>
+        <w:fldChar w:fldCharType="end"/>
+      </w:r>
+      <w:r>
+        <w:t>: Excels file gathering some consumption</w:t>
+      </w:r>
+    </w:p>
+    <w:p>
+      <w:r>
+        <w:t xml:space="preserve">With this array </w:t>
+      </w:r>
+      <w:r>
+        <w:t>we have a relat</w:t>
+      </w:r>
+      <w:r>
+        <w:t>ion between some product name (</w:t>
+      </w:r>
+      <w:r>
+        <w:t xml:space="preserve">PC, FPGA, </w:t>
+      </w:r>
+      <w:r>
+        <w:t xml:space="preserve"> </w:t>
+      </w:r>
+      <w:r>
+        <w:t>…) and their consumptions.</w:t>
+      </w:r>
+    </w:p>
+    <w:p>
+      <w:r>
+        <w:t>The second source of information is a model created with Pimca.</w:t>
+      </w:r>
+    </w:p>
+    <w:p>
+      <w:pPr>
+        <w:jc w:val="center"/>
+      </w:pPr>
+      <w:r>
+        <w:rPr>
+          <w:noProof/>
+        </w:rPr>
+        <w:drawing>
+          <wp:inline distT="0" distB="0" distL="0" distR="0">
+            <wp:extent cx="5972810" cy="1355725"/>
+            <wp:effectExtent l="0" t="0" r="8890" b="0"/>
+            <wp:docPr id="22" name="Image 22"/>
+            <wp:cNvGraphicFramePr>
+              <a:graphicFrameLocks xmlns:a="http://schemas.openxmlformats.org/drawingml/2006/main" noChangeAspect="1"/>
+            </wp:cNvGraphicFramePr>
+            <a:graphic xmlns:a="http://schemas.openxmlformats.org/drawingml/2006/main">
+              <a:graphicData uri="http://schemas.openxmlformats.org/drawingml/2006/picture">
+                <pic:pic xmlns:pic="http://schemas.openxmlformats.org/drawingml/2006/picture">
+                  <pic:nvPicPr>
+                    <pic:cNvPr id="0" name="Pimca_model.PNG"/>
+                    <pic:cNvPicPr/>
+                  </pic:nvPicPr>
+                  <pic:blipFill>
+                    <a:blip r:embed="rId8">
+                      <a:extLst>
+                        <a:ext uri="{28A0092B-C50C-407E-A947-70E740481C1C}">
+                          <a14:useLocalDpi xmlns:a14="http://schemas.microsoft.com/office/drawing/2010/main" val="0"/>
+                        </a:ext>
+                      </a:extLst>
+                    </a:blip>
+                    <a:stretch>
+                      <a:fillRect/>
+                    </a:stretch>
+                  </pic:blipFill>
+                  <pic:spPr>
+                    <a:xfrm>
+                      <a:off x="0" y="0"/>
+                      <a:ext cx="5972810" cy="1355725"/>
+                    </a:xfrm>
+                    <a:prstGeom prst="rect">
+                      <a:avLst/>
+                    </a:prstGeom>
+                  </pic:spPr>
+                </pic:pic>
+              </a:graphicData>
+            </a:graphic>
+          </wp:inline>
+        </w:drawing>
+      </w:r>
+    </w:p>
+    <w:p>
+      <w:pPr>
+        <w:pStyle w:val="Lgende"/>
+        <w:jc w:val="center"/>
+      </w:pPr>
+      <w:r>
+        <w:t xml:space="preserve">Figure </w:t>
+      </w:r>
+      <w:r>
+        <w:fldChar w:fldCharType="begin"/>
+      </w:r>
+      <w:r>
+        <w:instrText xml:space="preserve"> SEQ Figure \* ARABIC </w:instrText>
+      </w:r>
+      <w:r>
+        <w:fldChar w:fldCharType="separate"/>
+      </w:r>
+      <w:r>
+        <w:rPr>
+          <w:noProof/>
+        </w:rPr>
+        <w:t>2</w:t>
+      </w:r>
+      <w:r>
+        <w:rPr>
+          <w:noProof/>
+        </w:rPr>
+        <w:fldChar w:fldCharType="end"/>
+      </w:r>
+      <w:r>
+        <w:t xml:space="preserve">: Pimca model of the </w:t>
+      </w:r>
+      <w:r>
+        <w:t>hypothetical</w:t>
+      </w:r>
+      <w:r>
+        <w:t xml:space="preserve"> </w:t>
+      </w:r>
+      <w:r>
+        <w:t>system</w:t>
+      </w:r>
+    </w:p>
+    <w:p>
+      <w:r>
+        <w:t xml:space="preserve">This model described a simple system including two elements, a FPGA and a processor. But we have an undetermined about the processor, it is an ARM or an I7 and we need to know which one. </w:t>
+      </w:r>
+      <w:r>
+        <w:t xml:space="preserve">To solve our problem we simulate our system with an ARM and with an I7 and compare the consumption of the simulated system and of the real system.  </w:t>
+      </w:r>
+      <w:r>
+        <w:t>Therefore we need to create a link between our model and our Excels array that create a link between a Pimca file and an Excels file.</w:t>
+      </w:r>
+    </w:p>
+    <w:p>
+      <w:r>
+        <w:t xml:space="preserve">Role4All is one solution to create that type of link and to run simulations required. </w:t>
+      </w:r>
+    </w:p>
     <w:p/>
-    <w:p>
-      <w:r>
-        <w:t>These documents contain different information about the same objects. We have a PC with a price (3000€) and an IP (192.168.1.1) and a FPGA with a price (42€) and an IP (172.168.1.2).</w:t>
-      </w:r>
-    </w:p>
     <w:p/>
     <w:p>
       <w:pPr>
@@ -683,22 +714,31 @@
         </w:numPr>
       </w:pPr>
       <w:r>
-        <w:t>R</w:t>
-      </w:r>
-      <w:r>
-        <w:t>ole</w:t>
-      </w:r>
-      <w:r>
-        <w:t xml:space="preserve"> </w:t>
-      </w:r>
-      <w:r>
-        <w:t>model</w:t>
-      </w:r>
-      <w:r>
-        <w:t>s</w:t>
-      </w:r>
-      <w:r>
-        <w:t xml:space="preserve">. </w:t>
+        <w:t>The Pimca meta-model in Smalltalk (simplify for this example).</w:t>
+      </w:r>
+    </w:p>
+    <w:p>
+      <w:pPr>
+        <w:pStyle w:val="Paragraphedeliste"/>
+        <w:numPr>
+          <w:ilvl w:val="0"/>
+          <w:numId w:val="1"/>
+        </w:numPr>
+      </w:pPr>
+      <w:r>
+        <w:t>A conversion from Pimca to Smalltalk.</w:t>
+      </w:r>
+    </w:p>
+    <w:p>
+      <w:pPr>
+        <w:pStyle w:val="Paragraphedeliste"/>
+        <w:numPr>
+          <w:ilvl w:val="0"/>
+          <w:numId w:val="1"/>
+        </w:numPr>
+      </w:pPr>
+      <w:r>
+        <w:t xml:space="preserve">Role models. </w:t>
       </w:r>
     </w:p>
     <w:p>
@@ -767,9 +807,9 @@
         </w:rPr>
         <w:drawing>
           <wp:inline distT="0" distB="0" distL="0" distR="0">
-            <wp:extent cx="4132747" cy="3620725"/>
-            <wp:effectExtent l="0" t="0" r="1270" b="0"/>
-            <wp:docPr id="8" name="Image 8"/>
+            <wp:extent cx="5972810" cy="2787650"/>
+            <wp:effectExtent l="0" t="0" r="8890" b="0"/>
+            <wp:docPr id="27" name="Image 27"/>
             <wp:cNvGraphicFramePr>
               <a:graphicFrameLocks xmlns:a="http://schemas.openxmlformats.org/drawingml/2006/main" noChangeAspect="1"/>
             </wp:cNvGraphicFramePr>
@@ -795,7 +835,7 @@
                   <pic:spPr>
                     <a:xfrm>
                       <a:off x="0" y="0"/>
-                      <a:ext cx="4132747" cy="3620725"/>
+                      <a:ext cx="5972810" cy="2787650"/>
                     </a:xfrm>
                     <a:prstGeom prst="rect">
                       <a:avLst/>
@@ -832,6 +872,9 @@
         <w:t>3</w:t>
       </w:r>
       <w:r>
+        <w:rPr>
+          <w:noProof/>
+        </w:rPr>
         <w:fldChar w:fldCharType="end"/>
       </w:r>
       <w:r>
@@ -879,23 +922,13 @@
     <w:p>
       <w:r>
         <w:tab/>
-        <w:t xml:space="preserve">To convert an Excel file to Smalltalk we use two model transformations, the first one between Excel and </w:t>
-      </w:r>
-      <w:proofErr w:type="spellStart"/>
-      <w:r>
-        <w:t>Json</w:t>
-      </w:r>
-      <w:proofErr w:type="spellEnd"/>
-      <w:r>
-        <w:t xml:space="preserve"> and the second one between </w:t>
-      </w:r>
-      <w:proofErr w:type="spellStart"/>
-      <w:r>
-        <w:t>Json</w:t>
-      </w:r>
-      <w:proofErr w:type="spellEnd"/>
-      <w:r>
-        <w:t xml:space="preserve"> and Smalltalk. In this document we will not develop this transformations we focus one the result of this transformation: the Smalltalk models.</w:t>
+        <w:t xml:space="preserve">To convert an Excel file to Smalltalk we use two model transformations, the first one between Excel and Json and the second one between Json and Smalltalk. In this document we will not develop this transformations we focus one the result of this transformation: the Smalltalk </w:t>
+      </w:r>
+      <w:r>
+        <w:t>codes</w:t>
+      </w:r>
+      <w:r>
+        <w:t>.</w:t>
       </w:r>
     </w:p>
     <w:p/>
@@ -906,9 +939,9 @@
         </w:rPr>
         <w:drawing>
           <wp:inline distT="0" distB="0" distL="0" distR="0">
-            <wp:extent cx="6234505" cy="3086100"/>
-            <wp:effectExtent l="0" t="0" r="0" b="0"/>
-            <wp:docPr id="9" name="Image 9"/>
+            <wp:extent cx="5972810" cy="2627630"/>
+            <wp:effectExtent l="0" t="0" r="8890" b="1270"/>
+            <wp:docPr id="1" name="Image 1"/>
             <wp:cNvGraphicFramePr>
               <a:graphicFrameLocks xmlns:a="http://schemas.openxmlformats.org/drawingml/2006/main" noChangeAspect="1"/>
             </wp:cNvGraphicFramePr>
@@ -920,7 +953,7 @@
                     <pic:cNvPicPr/>
                   </pic:nvPicPr>
                   <pic:blipFill>
-                    <a:blip r:embed="rId10">
+                    <a:blip r:embed="rId10" cstate="print">
                       <a:extLst>
                         <a:ext uri="{28A0092B-C50C-407E-A947-70E740481C1C}">
                           <a14:useLocalDpi xmlns:a14="http://schemas.microsoft.com/office/drawing/2010/main" val="0"/>
@@ -934,7 +967,7 @@
                   <pic:spPr>
                     <a:xfrm>
                       <a:off x="0" y="0"/>
-                      <a:ext cx="6242550" cy="3090082"/>
+                      <a:ext cx="5972810" cy="2627630"/>
                     </a:xfrm>
                     <a:prstGeom prst="rect">
                       <a:avLst/>
@@ -971,6 +1004,9 @@
         <w:t>4</w:t>
       </w:r>
       <w:r>
+        <w:rPr>
+          <w:noProof/>
+        </w:rPr>
         <w:fldChar w:fldCharType="end"/>
       </w:r>
       <w:r>
@@ -979,13 +1015,17 @@
     </w:p>
     <w:p>
       <w:r>
-        <w:t xml:space="preserve">Now we have two instance of </w:t>
-      </w:r>
-      <w:r>
-        <w:t>Excel workbook</w:t>
-      </w:r>
-      <w:r>
-        <w:t xml:space="preserve"> class define in S</w:t>
+        <w:t>The Smalltalk code present in the figure 4 was automatically generated from</w:t>
+      </w:r>
+      <w:bookmarkStart w:id="4" w:name="_GoBack"/>
+      <w:bookmarkEnd w:id="4"/>
+      <w:r>
+        <w:t xml:space="preserve"> our Excels file. </w:t>
+      </w:r>
+    </w:p>
+    <w:p>
+      <w:r>
+        <w:t>Now we have two instance of Excel workbook class define in S</w:t>
       </w:r>
       <w:r>
         <w:t>malltalk. Therefore we can create the role models.</w:t>
@@ -1064,50 +1104,13 @@
         <w:t>types</w:t>
       </w:r>
       <w:r>
-        <w:t xml:space="preserve">: </w:t>
-      </w:r>
-      <w:proofErr w:type="spellStart"/>
-      <w:r>
-        <w:t>RoleFPGA</w:t>
-      </w:r>
-      <w:proofErr w:type="spellEnd"/>
-      <w:r>
-        <w:t xml:space="preserve"> and </w:t>
-      </w:r>
-      <w:proofErr w:type="spellStart"/>
-      <w:r>
-        <w:t>RolePC</w:t>
-      </w:r>
-      <w:proofErr w:type="spellEnd"/>
-      <w:r>
-        <w:t xml:space="preserve">. We will create 2 instances of each Role type named: roleFPGA0, </w:t>
-      </w:r>
-      <w:r>
-        <w:t>roleFPGA</w:t>
-      </w:r>
-      <w:r>
-        <w:t>1,</w:t>
+        <w:t>: RoleFPGA and RolePC. We will create 2 instances of each Role type named: roleFPGA0, roleFPGA1,</w:t>
       </w:r>
       <w:r>
         <w:t xml:space="preserve"> </w:t>
       </w:r>
       <w:r>
-        <w:t>role</w:t>
-      </w:r>
-      <w:r>
-        <w:t>PC</w:t>
-      </w:r>
-      <w:r>
-        <w:t>0</w:t>
-      </w:r>
-      <w:r>
-        <w:t xml:space="preserve"> and </w:t>
-      </w:r>
-      <w:r>
-        <w:t>rolePC</w:t>
-      </w:r>
-      <w:r>
-        <w:t xml:space="preserve">1. This instances will be linked with an excel element. </w:t>
+        <w:t xml:space="preserve">rolePC0 and rolePC1. This instances will be linked with an excel element. </w:t>
       </w:r>
     </w:p>
     <w:p>
@@ -1182,16 +1185,16 @@
         <w:t>5</w:t>
       </w:r>
       <w:r>
+        <w:rPr>
+          <w:noProof/>
+        </w:rPr>
         <w:fldChar w:fldCharType="end"/>
       </w:r>
       <w:r>
         <w:t>: Role type definition</w:t>
       </w:r>
     </w:p>
-    <w:p>
-      <w:bookmarkStart w:id="4" w:name="_GoBack"/>
-      <w:bookmarkEnd w:id="4"/>
-    </w:p>
+    <w:p/>
     <w:sectPr>
       <w:pgSz w:w="12240" w:h="15840"/>
       <w:pgMar w:top="1417" w:right="1417" w:bottom="1417" w:left="1417" w:header="708" w:footer="708" w:gutter="0"/>
@@ -1787,6 +1790,22 @@
       <w:color w:val="4F81BD" w:themeColor="accent1"/>
     </w:rPr>
   </w:style>
+  <w:style w:type="paragraph" w:styleId="NormalWeb">
+    <w:name w:val="Normal (Web)"/>
+    <w:basedOn w:val="Normal"/>
+    <w:uiPriority w:val="99"/>
+    <w:semiHidden/>
+    <w:unhideWhenUsed/>
+    <w:rsid w:val="00C654BE"/>
+    <w:pPr>
+      <w:spacing w:before="100" w:beforeAutospacing="1" w:after="100" w:afterAutospacing="1" w:line="240" w:lineRule="auto"/>
+    </w:pPr>
+    <w:rPr>
+      <w:rFonts w:ascii="Times New Roman" w:eastAsiaTheme="minorEastAsia" w:hAnsi="Times New Roman" w:cs="Times New Roman"/>
+      <w:sz w:val="24"/>
+      <w:szCs w:val="24"/>
+    </w:rPr>
+  </w:style>
 </w:styles>
 </file>
 
@@ -2253,6 +2272,22 @@
       <w:b/>
       <w:bCs/>
       <w:color w:val="4F81BD" w:themeColor="accent1"/>
+    </w:rPr>
+  </w:style>
+  <w:style w:type="paragraph" w:styleId="NormalWeb">
+    <w:name w:val="Normal (Web)"/>
+    <w:basedOn w:val="Normal"/>
+    <w:uiPriority w:val="99"/>
+    <w:semiHidden/>
+    <w:unhideWhenUsed/>
+    <w:rsid w:val="00C654BE"/>
+    <w:pPr>
+      <w:spacing w:before="100" w:beforeAutospacing="1" w:after="100" w:afterAutospacing="1" w:line="240" w:lineRule="auto"/>
+    </w:pPr>
+    <w:rPr>
+      <w:rFonts w:ascii="Times New Roman" w:eastAsiaTheme="minorEastAsia" w:hAnsi="Times New Roman" w:cs="Times New Roman"/>
+      <w:sz w:val="24"/>
+      <w:szCs w:val="24"/>
     </w:rPr>
   </w:style>
 </w:styles>
@@ -2548,7 +2583,7 @@
 </file>
 
 <file path=customXml/itemProps1.xml><?xml version="1.0" encoding="utf-8"?>
-<ds:datastoreItem xmlns:ds="http://schemas.openxmlformats.org/officeDocument/2006/customXml" ds:itemID="{434151C3-7BFD-4611-8203-F49484632F10}">
+<ds:datastoreItem xmlns:ds="http://schemas.openxmlformats.org/officeDocument/2006/customXml" ds:itemID="{F078D43E-EC43-4C59-8AEE-F8FB2C141120}">
   <ds:schemaRefs>
     <ds:schemaRef ds:uri="http://schemas.openxmlformats.org/officeDocument/2006/bibliography"/>
   </ds:schemaRefs>

</xml_diff>